<commit_message>
salut ceci est une mise a jour
</commit_message>
<xml_diff>
--- a/04_dossier_technique/jullien_arnaud/Dossier_personel.docx
+++ b/04_dossier_technique/jullien_arnaud/Dossier_personel.docx
@@ -18,6 +18,7 @@
           <w:sdtPr>
             <w:rPr>
               <w:sz w:val="24"/>
+              <w:lang w:val="en-US"/>
             </w:rPr>
             <w:id w:val="596752214"/>
             <w:docPartObj>
@@ -272,7 +273,7 @@
                         <v:stroke joinstyle="miter"/>
                         <v:path gradientshapeok="t" o:connecttype="rect"/>
                       </v:shapetype>
-                      <v:shape id="Zone de texte 2" o:spid="_x0000_s1026" type="#_x0000_t202" alt="Zone de texte affichant le titre et le sous-titre du document" style="position:absolute;left:0;text-align:left;margin-left:399.45pt;margin-top:138.7pt;width:450.65pt;height:115.2pt;z-index:251659264;visibility:visible;mso-wrap-style:square;mso-width-percent:0;mso-height-percent:0;mso-wrap-distance-left:9pt;mso-wrap-distance-top:0;mso-wrap-distance-right:9pt;mso-wrap-distance-bottom:0;mso-position-horizontal:right;mso-position-horizontal-relative:margin;mso-position-vertical:absolute;mso-position-vertical-relative:margin;mso-width-percent:0;mso-height-percent:0;mso-width-relative:margin;mso-height-relative:margin;v-text-anchor:top" o:gfxdata="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" filled="f" stroked="f" strokeweight=".5pt">
+                      <v:shape id="Zone de texte 2" o:spid="_x0000_s1026" type="#_x0000_t202" alt="Zone de texte affichant le titre et le sous-titre du document" style="position:absolute;left:0;text-align:left;margin-left:399.45pt;margin-top:138.7pt;width:450.65pt;height:115.2pt;z-index:251659264;visibility:visible;mso-wrap-style:square;mso-width-percent:0;mso-height-percent:0;mso-wrap-distance-left:9pt;mso-wrap-distance-top:0;mso-wrap-distance-right:9pt;mso-wrap-distance-bottom:0;mso-position-horizontal:right;mso-position-horizontal-relative:margin;mso-position-vertical:absolute;mso-position-vertical-relative:margin;mso-width-percent:0;mso-height-percent:0;mso-width-relative:margin;mso-height-relative:margin;v-text-anchor:top" o:gfxdata="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" filled="f" stroked="f" strokeweight=".5pt">
                         <v:textbox style="mso-fit-shape-to-text:t" inset="0,0,0,0">
                           <w:txbxContent>
                             <w:p>
@@ -533,7 +534,7 @@
                   </mc:Choice>
                   <mc:Fallback>
                     <w:pict>
-                      <v:shape w14:anchorId="7FAD8677" id="Zone de texte 1" o:spid="_x0000_s1027" type="#_x0000_t202" alt="Zone de texte affichant les informations de contact de la société" style="position:absolute;left:0;text-align:left;margin-left:416.8pt;margin-top:0;width:468pt;height:14.9pt;z-index:251660288;visibility:visible;mso-wrap-style:square;mso-width-percent:1000;mso-height-percent:0;mso-wrap-distance-left:9pt;mso-wrap-distance-top:0;mso-wrap-distance-right:9pt;mso-wrap-distance-bottom:0;mso-position-horizontal:right;mso-position-horizontal-relative:margin;mso-position-vertical:top;mso-position-vertical-relative:bottom-margin-area;mso-width-percent:1000;mso-height-percent:0;mso-width-relative:margin;mso-height-relative:margin;v-text-anchor:middle" o:gfxdata="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" fillcolor="#f24f4f [3204]" stroked="f" strokeweight=".5pt">
+                      <v:shape w14:anchorId="7FAD8677" id="Zone de texte 1" o:spid="_x0000_s1027" type="#_x0000_t202" alt="Zone de texte affichant les informations de contact de la société" style="position:absolute;left:0;text-align:left;margin-left:416.8pt;margin-top:0;width:468pt;height:14.9pt;z-index:251660288;visibility:visible;mso-wrap-style:square;mso-width-percent:1000;mso-height-percent:0;mso-wrap-distance-left:9pt;mso-wrap-distance-top:0;mso-wrap-distance-right:9pt;mso-wrap-distance-bottom:0;mso-position-horizontal:right;mso-position-horizontal-relative:margin;mso-position-vertical:top;mso-position-vertical-relative:bottom-margin-area;mso-width-percent:1000;mso-height-percent:0;mso-width-relative:margin;mso-height-relative:margin;v-text-anchor:middle" o:gfxdata="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" fillcolor="#f24f4f [3204]" stroked="f" strokeweight=".5pt">
                         <v:textbox inset="12.96pt,0,12.96pt,0">
                           <w:txbxContent>
                             <w:tbl>
@@ -770,7 +771,7 @@
             </w:rPr>
             <w:fldChar w:fldCharType="separate"/>
           </w:r>
-          <w:hyperlink w:anchor="_Toc504488724" w:history="1">
+          <w:hyperlink w:anchor="_Toc505871405" w:history="1">
             <w:r>
               <w:rPr>
                 <w:rStyle w:val="Lienhypertexte"/>
@@ -816,7 +817,7 @@
                 <w:noProof/>
                 <w:webHidden/>
               </w:rPr>
-              <w:instrText xml:space="preserve"> PAGEREF _Toc504488724 \h </w:instrText>
+              <w:instrText xml:space="preserve"> PAGEREF _Toc505871405 \h </w:instrText>
             </w:r>
             <w:r>
               <w:rPr>
@@ -859,7 +860,7 @@
               <w:lang w:eastAsia="fr-FR"/>
             </w:rPr>
           </w:pPr>
-          <w:hyperlink w:anchor="_Toc504488725" w:history="1">
+          <w:hyperlink w:anchor="_Toc505871406" w:history="1">
             <w:r>
               <w:rPr>
                 <w:rStyle w:val="Lienhypertexte"/>
@@ -900,7 +901,7 @@
               <w:lang w:eastAsia="fr-FR"/>
             </w:rPr>
           </w:pPr>
-          <w:hyperlink w:anchor="_Toc504488726" w:history="1">
+          <w:hyperlink w:anchor="_Toc505871407" w:history="1">
             <w:r>
               <w:rPr>
                 <w:rStyle w:val="Lienhypertexte"/>
@@ -946,7 +947,7 @@
                 <w:noProof/>
                 <w:webHidden/>
               </w:rPr>
-              <w:instrText xml:space="preserve"> PAGEREF _Toc504488726 \h </w:instrText>
+              <w:instrText xml:space="preserve"> PAGEREF _Toc505871407 \h </w:instrText>
             </w:r>
             <w:r>
               <w:rPr>
@@ -989,7 +990,7 @@
               <w:lang w:eastAsia="fr-FR"/>
             </w:rPr>
           </w:pPr>
-          <w:hyperlink w:anchor="_Toc504488727" w:history="1">
+          <w:hyperlink w:anchor="_Toc505871408" w:history="1">
             <w:r>
               <w:rPr>
                 <w:rStyle w:val="Lienhypertexte"/>
@@ -1026,7 +1027,7 @@
               <w:lang w:eastAsia="fr-FR"/>
             </w:rPr>
           </w:pPr>
-          <w:hyperlink w:anchor="_Toc504488728" w:history="1">
+          <w:hyperlink w:anchor="_Toc505871409" w:history="1">
             <w:r>
               <w:rPr>
                 <w:rStyle w:val="Lienhypertexte"/>
@@ -1079,9 +1080,8 @@
         <w:pStyle w:val="Titre1"/>
         <w:jc w:val="both"/>
       </w:pPr>
-      <w:bookmarkStart w:id="1" w:name="_Toc504488724"/>
-      <w:r>
-        <w:lastRenderedPageBreak/>
+      <w:bookmarkStart w:id="1" w:name="_Toc505871405"/>
+      <w:r>
         <w:t>Situation du projet</w:t>
       </w:r>
       <w:bookmarkEnd w:id="1"/>
@@ -1091,12 +1091,12 @@
         <w:pStyle w:val="Titre2"/>
         <w:jc w:val="both"/>
       </w:pPr>
-      <w:bookmarkStart w:id="2" w:name="_Toc504488725"/>
-      <w:bookmarkStart w:id="3" w:name="_Hlk504488943"/>
+      <w:bookmarkStart w:id="2" w:name="_Hlk504488943"/>
+      <w:bookmarkStart w:id="3" w:name="_Toc505871406"/>
       <w:r>
         <w:t>Contexte</w:t>
       </w:r>
-      <w:bookmarkEnd w:id="2"/>
+      <w:bookmarkEnd w:id="3"/>
     </w:p>
     <w:p>
       <w:pPr>
@@ -1293,38 +1293,36 @@
         <w:t>.</w:t>
       </w:r>
     </w:p>
+    <w:bookmarkEnd w:id="2"/>
     <w:p>
       <w:pPr>
         <w:jc w:val="both"/>
       </w:pPr>
-      <w:bookmarkStart w:id="4" w:name="_GoBack"/>
-      <w:bookmarkEnd w:id="3"/>
+    </w:p>
+    <w:p>
+      <w:pPr>
+        <w:pStyle w:val="Titre1"/>
+        <w:jc w:val="both"/>
+      </w:pPr>
+      <w:bookmarkStart w:id="4" w:name="_Toc505871407"/>
+      <w:r>
+        <w:t>Tâches à réaliser</w:t>
+      </w:r>
       <w:bookmarkEnd w:id="4"/>
     </w:p>
     <w:p>
       <w:pPr>
-        <w:pStyle w:val="Titre1"/>
-        <w:jc w:val="both"/>
-      </w:pPr>
-      <w:bookmarkStart w:id="5" w:name="_Toc504488726"/>
-      <w:r>
-        <w:t>Tâches à réaliser</w:t>
-      </w:r>
-      <w:bookmarkEnd w:id="5"/>
-    </w:p>
-    <w:p>
-      <w:pPr>
         <w:pStyle w:val="Titre2"/>
         <w:jc w:val="both"/>
       </w:pPr>
-      <w:bookmarkStart w:id="6" w:name="_Toc504488727"/>
+      <w:bookmarkStart w:id="5" w:name="_Toc505871408"/>
       <w:r>
         <w:t xml:space="preserve">Synoptique de la </w:t>
       </w:r>
       <w:r>
         <w:t>réalisation</w:t>
       </w:r>
-      <w:bookmarkEnd w:id="6"/>
+      <w:bookmarkEnd w:id="5"/>
     </w:p>
     <w:p>
       <w:pPr>
@@ -1515,11 +1513,11 @@
         <w:pStyle w:val="Titre2"/>
         <w:jc w:val="both"/>
       </w:pPr>
-      <w:bookmarkStart w:id="7" w:name="_Toc504488728"/>
+      <w:bookmarkStart w:id="6" w:name="_Toc505871409"/>
       <w:r>
         <w:t>Mes tâches</w:t>
       </w:r>
-      <w:bookmarkEnd w:id="7"/>
+      <w:bookmarkEnd w:id="6"/>
     </w:p>
     <w:p>
       <w:pPr>
@@ -1894,70 +1892,113 @@
     </w:p>
     <w:p>
       <w:pPr>
-        <w:pStyle w:val="Sansinterligne"/>
         <w:jc w:val="both"/>
-        <w:rPr>
-          <w:lang w:val="fr-FR"/>
-        </w:rPr>
       </w:pPr>
     </w:p>
     <w:p>
       <w:pPr>
-        <w:pStyle w:val="Sansinterligne"/>
         <w:jc w:val="both"/>
-        <w:rPr>
-          <w:lang w:val="fr-FR"/>
-        </w:rPr>
-      </w:pPr>
-      <w:r>
-        <w:rPr>
-          <w:noProof/>
-          <w:lang w:val="fr-FR"/>
-        </w:rPr>
-        <w:drawing>
-          <wp:inline distT="0" distB="0" distL="0" distR="0" wp14:anchorId="66AF7008" wp14:editId="7369D7B7">
-            <wp:extent cx="5760085" cy="2599690"/>
-            <wp:effectExtent l="0" t="0" r="0" b="0"/>
-            <wp:docPr id="3" name="Image 3"/>
-            <wp:cNvGraphicFramePr>
-              <a:graphicFrameLocks xmlns:a="http://schemas.openxmlformats.org/drawingml/2006/main" noChangeAspect="1"/>
-            </wp:cNvGraphicFramePr>
-            <a:graphic xmlns:a="http://schemas.openxmlformats.org/drawingml/2006/main">
-              <a:graphicData uri="http://schemas.openxmlformats.org/drawingml/2006/picture">
-                <pic:pic xmlns:pic="http://schemas.openxmlformats.org/drawingml/2006/picture">
-                  <pic:nvPicPr>
-                    <pic:cNvPr id="1" name=""/>
-                    <pic:cNvPicPr/>
-                  </pic:nvPicPr>
-                  <pic:blipFill>
-                    <a:blip r:embed="rId15"/>
-                    <a:stretch>
-                      <a:fillRect/>
-                    </a:stretch>
-                  </pic:blipFill>
-                  <pic:spPr>
-                    <a:xfrm>
-                      <a:off x="0" y="0"/>
-                      <a:ext cx="5760085" cy="2599690"/>
-                    </a:xfrm>
-                    <a:prstGeom prst="rect">
-                      <a:avLst/>
-                    </a:prstGeom>
-                  </pic:spPr>
-                </pic:pic>
-              </a:graphicData>
-            </a:graphic>
-          </wp:inline>
-        </w:drawing>
+      </w:pPr>
+      <w:r>
+        <w:t xml:space="preserve">Le rôle de ma </w:t>
+      </w:r>
+      <w:r>
+        <w:t>Raspberry</w:t>
+      </w:r>
+      <w:r>
+        <w:t xml:space="preserve"> sera de récupérer le mode choisit par l’application. Si le mode est en </w:t>
+      </w:r>
+      <w:r>
+        <w:t>instantané</w:t>
+      </w:r>
+      <w:r>
+        <w:t>, l’application changera manuellement la puissance de la soufflerie</w:t>
+      </w:r>
+      <w:r>
+        <w:t>. J</w:t>
+      </w:r>
+      <w:r>
+        <w:t xml:space="preserve">e </w:t>
+      </w:r>
+      <w:r>
+        <w:t>récupèrerais</w:t>
+      </w:r>
+      <w:r>
+        <w:t xml:space="preserve"> </w:t>
+      </w:r>
+      <w:r>
+        <w:t xml:space="preserve">ensuite </w:t>
+      </w:r>
+      <w:r>
+        <w:t xml:space="preserve">par liaison TCP socket </w:t>
+      </w:r>
+      <w:r>
+        <w:t>chaque modification de puissance effectuée sur l’application et enverrais directement l’ordre à la soufflerie.</w:t>
       </w:r>
     </w:p>
     <w:p>
       <w:pPr>
         <w:jc w:val="both"/>
       </w:pPr>
+      <w:r>
+        <w:t xml:space="preserve">En mode scénario </w:t>
+      </w:r>
+      <w:r>
+        <w:t xml:space="preserve">l’application enverra l’id du scénario choisit et je </w:t>
+      </w:r>
+      <w:r>
+        <w:t>récupérerais</w:t>
+      </w:r>
+      <w:r>
+        <w:t xml:space="preserve"> dans la base de données les changements de séquences liées au scénario (une séquence sera composée </w:t>
+      </w:r>
+      <w:r>
+        <w:t>d’une</w:t>
+      </w:r>
+      <w:r>
+        <w:t xml:space="preserve"> puissance définit sur un intervalle de temps)</w:t>
+      </w:r>
+      <w:r>
+        <w:t xml:space="preserve"> je placerais ensuite chaque séquence dans un tableau a </w:t>
+      </w:r>
+      <w:proofErr w:type="spellStart"/>
+      <w:r>
+        <w:t>double</w:t>
+      </w:r>
+      <w:proofErr w:type="spellEnd"/>
+      <w:r>
+        <w:t xml:space="preserve"> entrés.</w:t>
+      </w:r>
+    </w:p>
+    <w:p>
+      <w:pPr>
+        <w:jc w:val="both"/>
+      </w:pPr>
+      <w:r>
+        <w:t xml:space="preserve">Mon but est ensuite </w:t>
+      </w:r>
+      <w:r>
+        <w:t xml:space="preserve">de récupérer ensuite </w:t>
+      </w:r>
+      <w:proofErr w:type="spellStart"/>
+      <w:r>
+        <w:t>l’energie</w:t>
+      </w:r>
+      <w:proofErr w:type="spellEnd"/>
+      <w:r>
+        <w:t xml:space="preserve"> produite par l’éolienne. </w:t>
+      </w:r>
+      <w:r>
+        <w:t xml:space="preserve">A chaque changement de puissance j’enverrais les résultats </w:t>
+      </w:r>
+      <w:bookmarkStart w:id="7" w:name="_GoBack"/>
+      <w:bookmarkEnd w:id="7"/>
+      <w:r>
+        <w:t>à la base de données.</w:t>
+      </w:r>
     </w:p>
     <w:sectPr>
-      <w:footerReference w:type="default" r:id="rId16"/>
+      <w:footerReference w:type="default" r:id="rId15"/>
       <w:pgSz w:w="11907" w:h="16839" w:code="1"/>
       <w:pgMar w:top="1148" w:right="1418" w:bottom="1148" w:left="1418" w:header="709" w:footer="709" w:gutter="0"/>
       <w:cols w:space="720"/>
@@ -2102,7 +2143,7 @@
       <w:rPr>
         <w:noProof/>
       </w:rPr>
-      <w:t>3</w:t>
+      <w:t>2</w:t>
     </w:r>
     <w:r>
       <w:rPr>
@@ -5193,7 +5234,7 @@
     <w:charset w:val="00"/>
     <w:family w:val="roman"/>
     <w:pitch w:val="variable"/>
-    <w:sig w:usb0="E0002AFF" w:usb1="C0007843" w:usb2="00000009" w:usb3="00000000" w:csb0="000001FF" w:csb1="00000000"/>
+    <w:sig w:usb0="E0002EFF" w:usb1="C000785B" w:usb2="00000009" w:usb3="00000000" w:csb0="000001FF" w:csb1="00000000"/>
   </w:font>
   <w:font w:name="Courier New">
     <w:panose1 w:val="02070309020205020404"/>
@@ -5244,14 +5285,14 @@
     <w:charset w:val="00"/>
     <w:family w:val="swiss"/>
     <w:pitch w:val="variable"/>
-    <w:sig w:usb0="E0002AFF" w:usb1="4000ACFF" w:usb2="00000001" w:usb3="00000000" w:csb0="000001FF" w:csb1="00000000"/>
+    <w:sig w:usb0="E0002AFF" w:usb1="C000247B" w:usb2="00000009" w:usb3="00000000" w:csb0="000001FF" w:csb1="00000000"/>
   </w:font>
   <w:font w:name="Calibri Light">
     <w:panose1 w:val="020F0302020204030204"/>
     <w:charset w:val="00"/>
     <w:family w:val="swiss"/>
     <w:pitch w:val="variable"/>
-    <w:sig w:usb0="A0002AEF" w:usb1="4000207B" w:usb2="00000000" w:usb3="00000000" w:csb0="000001FF" w:csb1="00000000"/>
+    <w:sig w:usb0="E0002AFF" w:usb1="C000247B" w:usb2="00000009" w:usb3="00000000" w:csb0="000001FF" w:csb1="00000000"/>
   </w:font>
 </w:fonts>
 </file>
@@ -6044,7 +6085,7 @@
 </file>
 
 <file path=customXml/itemProps3.xml><?xml version="1.0" encoding="utf-8"?>
-<ds:datastoreItem xmlns:ds="http://schemas.openxmlformats.org/officeDocument/2006/customXml" ds:itemID="{C2505C31-F21C-468A-8303-792D59A07205}">
+<ds:datastoreItem xmlns:ds="http://schemas.openxmlformats.org/officeDocument/2006/customXml" ds:itemID="{73762FCE-5AF3-4250-97E2-4407409D701A}">
   <ds:schemaRefs>
     <ds:schemaRef ds:uri="http://schemas.openxmlformats.org/officeDocument/2006/bibliography"/>
   </ds:schemaRefs>

</xml_diff>